<commit_message>
Lagt till sakerna från Followit
</commit_message>
<xml_diff>
--- a/presentation/Presentation followit.docx
+++ b/presentation/Presentation followit.docx
@@ -1,6 +1,6 @@
 
 <file path=word/document.xml><?xml version="1.0" encoding="utf-8"?>
-<w:document xmlns:wpc="http://schemas.microsoft.com/office/word/2010/wordprocessingCanvas" xmlns:cx="http://schemas.microsoft.com/office/drawing/2014/chartex" xmlns:cx1="http://schemas.microsoft.com/office/drawing/2015/9/8/chartex" xmlns:cx2="http://schemas.microsoft.com/office/drawing/2015/10/21/chartex" xmlns:cx3="http://schemas.microsoft.com/office/drawing/2016/5/9/chartex" xmlns:cx4="http://schemas.microsoft.com/office/drawing/2016/5/10/chartex" xmlns:cx5="http://schemas.microsoft.com/office/drawing/2016/5/11/chartex" xmlns:cx6="http://schemas.microsoft.com/office/drawing/2016/5/12/chartex" xmlns:cx7="http://schemas.microsoft.com/office/drawing/2016/5/13/chartex" xmlns:cx8="http://schemas.microsoft.com/office/drawing/2016/5/14/chartex" xmlns:mc="http://schemas.openxmlformats.org/markup-compatibility/2006" xmlns:aink="http://schemas.microsoft.com/office/drawing/2016/ink" xmlns:am3d="http://schemas.microsoft.com/office/drawing/2017/model3d" xmlns:o="urn:schemas-microsoft-com:office:office" xmlns:r="http://schemas.openxmlformats.org/officeDocument/2006/relationships" xmlns:m="http://schemas.openxmlformats.org/officeDocument/2006/math" xmlns:v="urn:schemas-microsoft-com:vml" xmlns:wp14="http://schemas.microsoft.com/office/word/2010/wordprocessingDrawing" xmlns:wp="http://schemas.openxmlformats.org/drawingml/2006/wordprocessingDrawing" xmlns:w10="urn:schemas-microsoft-com:office:word" xmlns:w="http://schemas.openxmlformats.org/wordprocessingml/2006/main" xmlns:w14="http://schemas.microsoft.com/office/word/2010/wordml" xmlns:w15="http://schemas.microsoft.com/office/word/2012/wordml" xmlns:w16cid="http://schemas.microsoft.com/office/word/2016/wordml/cid" xmlns:w16se="http://schemas.microsoft.com/office/word/2015/wordml/symex" xmlns:wpg="http://schemas.microsoft.com/office/word/2010/wordprocessingGroup" xmlns:wpi="http://schemas.microsoft.com/office/word/2010/wordprocessingInk" xmlns:wne="http://schemas.microsoft.com/office/word/2006/wordml" xmlns:wps="http://schemas.microsoft.com/office/word/2010/wordprocessingShape" mc:Ignorable="w14 w15 w16se w16cid wp14">
+<w:document xmlns:ve="http://schemas.openxmlformats.org/markup-compatibility/2006" xmlns:o="urn:schemas-microsoft-com:office:office" xmlns:r="http://schemas.openxmlformats.org/officeDocument/2006/relationships" xmlns:m="http://schemas.openxmlformats.org/officeDocument/2006/math" xmlns:v="urn:schemas-microsoft-com:vml" xmlns:wp="http://schemas.openxmlformats.org/drawingml/2006/wordprocessingDrawing" xmlns:w10="urn:schemas-microsoft-com:office:word" xmlns:w="http://schemas.openxmlformats.org/wordprocessingml/2006/main" xmlns:wne="http://schemas.microsoft.com/office/word/2006/wordml">
   <w:body>
     <w:p>
       <w:pPr>
@@ -14,12 +14,18 @@
     </w:p>
     <w:p>
       <w:r>
-        <w:t xml:space="preserve">Denna presentation kommer ta cirka tio minuter. </w:t>
-      </w:r>
-    </w:p>
-    <w:p>
-      <w:r>
-        <w:t>Jag kommer gå igenom varför jag har gjort arbetet, vad jag hade att gå efter, hur jag lagt upp arbetet. Jag skall också snabbt förklara vad denna pro</w:t>
+        <w:t xml:space="preserve">Denna presentation kommer ta cirka </w:t>
+      </w:r>
+      <w:r>
+        <w:t>15</w:t>
+      </w:r>
+      <w:r>
+        <w:t xml:space="preserve"> minuter. </w:t>
+      </w:r>
+    </w:p>
+    <w:p>
+      <w:r>
+        <w:t>Jag kommer gå igenom varför jag har gjort arbetet, vad jag hade att gå efter, hur jag lagt upp arbetet. Jag skall också förklara vad denna pro</w:t>
       </w:r>
       <w:r>
         <w:t>totyp</w:t>
@@ -108,7 +114,15 @@
         <w:t>Arbete</w:t>
       </w:r>
       <w:r>
-        <w:t xml:space="preserve">t som redan hade gjorts var ett schema över de viktigaste delarna i kretsen samt information om hur de skulle kopplas ihop. Detta var bra att ha när komponenterna väl skulle ritas in i kretskortsprogrammet. Även om jag själv räknade ut hur allt skulle kopplas när de väl var inne i programvaran. </w:t>
+        <w:t xml:space="preserve">t som redan hade gjorts var ett schema över de viktigaste delarna i kretsen samt information om hur de skulle kopplas ihop. </w:t>
+      </w:r>
+      <w:proofErr w:type="gramStart"/>
+      <w:r>
+        <w:t>//</w:t>
+      </w:r>
+      <w:proofErr w:type="gramEnd"/>
+      <w:r>
+        <w:t xml:space="preserve">Detta var bra att ha när komponenterna väl skulle ritas in i kretskortsprogrammet. Även om jag själv räknade ut hur allt skulle kopplas när de väl var inne i programvaran. </w:t>
       </w:r>
     </w:p>
     <w:p>
@@ -140,12 +154,6 @@
       </w:r>
       <w:r>
         <w:br/>
-      </w:r>
-      <w:r>
-        <w:t xml:space="preserve">Detta gav en större förståelse kring den delen samt förståelse om hur den </w:t>
-      </w:r>
-      <w:r>
-        <w:t xml:space="preserve"> </w:t>
       </w:r>
     </w:p>
     <w:p>
@@ -415,7 +423,13 @@
       </w:r>
       <w:proofErr w:type="spellEnd"/>
       <w:r>
-        <w:t xml:space="preserve"> åt fel håll och på enstaka kort var även spänningsregulatorn felaktig. Men förutom dessa fel fungerar korten bra.</w:t>
+        <w:t xml:space="preserve"> åt fel håll och på enstaka kort var även spänningsregulatorn felaktig. </w:t>
+      </w:r>
+      <w:r>
+        <w:t xml:space="preserve">Programmeringskontaktens hål var en aning för små så dessa har fått borrats ut. </w:t>
+      </w:r>
+      <w:r>
+        <w:t>Men förutom dessa fel fungerar korten bra.</w:t>
       </w:r>
     </w:p>
     <w:p>
@@ -428,7 +442,15 @@
     </w:p>
     <w:p>
       <w:r>
-        <w:t xml:space="preserve">Jag har skrivit kod till systemet som testar de olika komponenterna och deras funktioner samt skriver utlästa värden i ett program på datorn för att verifiera att de är korrekta. Som koden är uppbyggd testas först spänningsregulatorn genom att sätta dess ingångar till att ge ut valda spänningsnivåer. Dessa nivåer kunde mätas upp med en multimeter och visa dess funktionalitet.  </w:t>
+        <w:t xml:space="preserve">Jag har skrivit kod till systemet som testar de olika komponenterna och deras funktioner samt skriver </w:t>
+      </w:r>
+      <w:proofErr w:type="gramStart"/>
+      <w:r>
+        <w:t>utlästa värden i ett program på datorn för att verifiera att de är korrekta.</w:t>
+      </w:r>
+      <w:proofErr w:type="gramEnd"/>
+      <w:r>
+        <w:t xml:space="preserve"> Som koden är uppbyggd testas först spänningsregulatorn genom att sätta dess ingångar till att ge ut valda spänningsnivåer. Dessa nivåer kunde mätas upp med en multimeter och visa dess funktionalitet.  </w:t>
       </w:r>
     </w:p>
     <w:p>
@@ -445,13 +467,19 @@
       <w:r>
         <w:t xml:space="preserve"> och z axeln från denna läses in och kan presenteras på datorn. Sedan körs det en </w:t>
       </w:r>
+      <w:r>
+        <w:t>snutt kod</w:t>
+      </w:r>
+      <w:r>
+        <w:t xml:space="preserve"> som säger om hall brytaren är aktiv eller avstängd, detta testas såklart med att föra en magnet i närheten av den och kolla om den aktiveras eller </w:t>
+      </w:r>
       <w:proofErr w:type="gramStart"/>
       <w:r>
-        <w:t>snutt kod</w:t>
+        <w:t>ej</w:t>
       </w:r>
       <w:proofErr w:type="gramEnd"/>
       <w:r>
-        <w:t xml:space="preserve"> som säger om hall brytaren är aktiv eller avstängd, detta testas såklart med att föra en magnet i närheten av den och kolla om den aktiveras eller ej. </w:t>
+        <w:t xml:space="preserve">. </w:t>
       </w:r>
     </w:p>
     <w:p>
@@ -460,11 +488,11 @@
       </w:r>
       <w:proofErr w:type="spellStart"/>
       <w:r>
-        <w:t>rf</w:t>
+        <w:t>rf-brytaren</w:t>
       </w:r>
       <w:proofErr w:type="spellEnd"/>
       <w:r>
-        <w:t xml:space="preserve">-brytaren samt båda antennerna samt </w:t>
+        <w:t xml:space="preserve"> samt båda antennerna samt </w:t>
       </w:r>
       <w:r>
         <w:t xml:space="preserve">de filter som används </w:t>
@@ -545,8 +573,8 @@
 </file>
 
 <file path=word/numbering.xml><?xml version="1.0" encoding="utf-8"?>
-<w:numbering xmlns:wpc="http://schemas.microsoft.com/office/word/2010/wordprocessingCanvas" xmlns:cx="http://schemas.microsoft.com/office/drawing/2014/chartex" xmlns:cx1="http://schemas.microsoft.com/office/drawing/2015/9/8/chartex" xmlns:cx2="http://schemas.microsoft.com/office/drawing/2015/10/21/chartex" xmlns:cx3="http://schemas.microsoft.com/office/drawing/2016/5/9/chartex" xmlns:cx4="http://schemas.microsoft.com/office/drawing/2016/5/10/chartex" xmlns:cx5="http://schemas.microsoft.com/office/drawing/2016/5/11/chartex" xmlns:cx6="http://schemas.microsoft.com/office/drawing/2016/5/12/chartex" xmlns:cx7="http://schemas.microsoft.com/office/drawing/2016/5/13/chartex" xmlns:cx8="http://schemas.microsoft.com/office/drawing/2016/5/14/chartex" xmlns:mc="http://schemas.openxmlformats.org/markup-compatibility/2006" xmlns:aink="http://schemas.microsoft.com/office/drawing/2016/ink" xmlns:am3d="http://schemas.microsoft.com/office/drawing/2017/model3d" xmlns:o="urn:schemas-microsoft-com:office:office" xmlns:r="http://schemas.openxmlformats.org/officeDocument/2006/relationships" xmlns:m="http://schemas.openxmlformats.org/officeDocument/2006/math" xmlns:v="urn:schemas-microsoft-com:vml" xmlns:wp14="http://schemas.microsoft.com/office/word/2010/wordprocessingDrawing" xmlns:wp="http://schemas.openxmlformats.org/drawingml/2006/wordprocessingDrawing" xmlns:w10="urn:schemas-microsoft-com:office:word" xmlns:w="http://schemas.openxmlformats.org/wordprocessingml/2006/main" xmlns:w14="http://schemas.microsoft.com/office/word/2010/wordml" xmlns:w15="http://schemas.microsoft.com/office/word/2012/wordml" xmlns:w16cid="http://schemas.microsoft.com/office/word/2016/wordml/cid" xmlns:w16se="http://schemas.microsoft.com/office/word/2015/wordml/symex" xmlns:wpg="http://schemas.microsoft.com/office/word/2010/wordprocessingGroup" xmlns:wpi="http://schemas.microsoft.com/office/word/2010/wordprocessingInk" xmlns:wne="http://schemas.microsoft.com/office/word/2006/wordml" xmlns:wps="http://schemas.microsoft.com/office/word/2010/wordprocessingShape" mc:Ignorable="w14 w15 w16se w16cid wp14">
-  <w:abstractNum w:abstractNumId="0" w15:restartNumberingAfterBreak="0">
+<w:numbering xmlns:ve="http://schemas.openxmlformats.org/markup-compatibility/2006" xmlns:o="urn:schemas-microsoft-com:office:office" xmlns:r="http://schemas.openxmlformats.org/officeDocument/2006/relationships" xmlns:m="http://schemas.openxmlformats.org/officeDocument/2006/math" xmlns:v="urn:schemas-microsoft-com:vml" xmlns:wp="http://schemas.openxmlformats.org/drawingml/2006/wordprocessingDrawing" xmlns:w10="urn:schemas-microsoft-com:office:word" xmlns:w="http://schemas.openxmlformats.org/wordprocessingml/2006/main" xmlns:wne="http://schemas.microsoft.com/office/word/2006/wordml">
+  <w:abstractNum w:abstractNumId="0">
     <w:nsid w:val="7EA66BD2"/>
     <w:multiLevelType w:val="hybridMultilevel"/>
     <w:tmpl w:val="B9384C2C"/>
@@ -665,7 +693,7 @@
 </file>
 
 <file path=word/styles.xml><?xml version="1.0" encoding="utf-8"?>
-<w:styles xmlns:mc="http://schemas.openxmlformats.org/markup-compatibility/2006" xmlns:r="http://schemas.openxmlformats.org/officeDocument/2006/relationships" xmlns:w="http://schemas.openxmlformats.org/wordprocessingml/2006/main" xmlns:w14="http://schemas.microsoft.com/office/word/2010/wordml" xmlns:w15="http://schemas.microsoft.com/office/word/2012/wordml" xmlns:w16cid="http://schemas.microsoft.com/office/word/2016/wordml/cid" xmlns:w16se="http://schemas.microsoft.com/office/word/2015/wordml/symex" mc:Ignorable="w14 w15 w16se w16cid">
+<w:styles xmlns:r="http://schemas.openxmlformats.org/officeDocument/2006/relationships" xmlns:w="http://schemas.openxmlformats.org/wordprocessingml/2006/main">
   <w:docDefaults>
     <w:rPrDefault>
       <w:rPr>
@@ -681,386 +709,149 @@
       </w:pPr>
     </w:pPrDefault>
   </w:docDefaults>
-  <w:latentStyles w:defLockedState="0" w:defUIPriority="99" w:defSemiHidden="0" w:defUnhideWhenUsed="0" w:defQFormat="0" w:count="375">
-    <w:lsdException w:name="Normal" w:uiPriority="0" w:qFormat="1"/>
-    <w:lsdException w:name="heading 1" w:uiPriority="9" w:qFormat="1"/>
-    <w:lsdException w:name="heading 2" w:semiHidden="1" w:uiPriority="9" w:unhideWhenUsed="1" w:qFormat="1"/>
-    <w:lsdException w:name="heading 3" w:semiHidden="1" w:uiPriority="9" w:unhideWhenUsed="1" w:qFormat="1"/>
-    <w:lsdException w:name="heading 4" w:semiHidden="1" w:uiPriority="9" w:unhideWhenUsed="1" w:qFormat="1"/>
-    <w:lsdException w:name="heading 5" w:semiHidden="1" w:uiPriority="9" w:unhideWhenUsed="1" w:qFormat="1"/>
-    <w:lsdException w:name="heading 6" w:semiHidden="1" w:uiPriority="9" w:unhideWhenUsed="1" w:qFormat="1"/>
-    <w:lsdException w:name="heading 7" w:semiHidden="1" w:uiPriority="9" w:unhideWhenUsed="1" w:qFormat="1"/>
-    <w:lsdException w:name="heading 8" w:semiHidden="1" w:uiPriority="9" w:unhideWhenUsed="1" w:qFormat="1"/>
-    <w:lsdException w:name="heading 9" w:semiHidden="1" w:uiPriority="9" w:unhideWhenUsed="1" w:qFormat="1"/>
-    <w:lsdException w:name="index 1" w:semiHidden="1" w:unhideWhenUsed="1"/>
-    <w:lsdException w:name="index 2" w:semiHidden="1" w:unhideWhenUsed="1"/>
-    <w:lsdException w:name="index 3" w:semiHidden="1" w:unhideWhenUsed="1"/>
-    <w:lsdException w:name="index 4" w:semiHidden="1" w:unhideWhenUsed="1"/>
-    <w:lsdException w:name="index 5" w:semiHidden="1" w:unhideWhenUsed="1"/>
-    <w:lsdException w:name="index 6" w:semiHidden="1" w:unhideWhenUsed="1"/>
-    <w:lsdException w:name="index 7" w:semiHidden="1" w:unhideWhenUsed="1"/>
-    <w:lsdException w:name="index 8" w:semiHidden="1" w:unhideWhenUsed="1"/>
-    <w:lsdException w:name="index 9" w:semiHidden="1" w:unhideWhenUsed="1"/>
-    <w:lsdException w:name="toc 1" w:semiHidden="1" w:uiPriority="39" w:unhideWhenUsed="1"/>
-    <w:lsdException w:name="toc 2" w:semiHidden="1" w:uiPriority="39" w:unhideWhenUsed="1"/>
-    <w:lsdException w:name="toc 3" w:semiHidden="1" w:uiPriority="39" w:unhideWhenUsed="1"/>
-    <w:lsdException w:name="toc 4" w:semiHidden="1" w:uiPriority="39" w:unhideWhenUsed="1"/>
-    <w:lsdException w:name="toc 5" w:semiHidden="1" w:uiPriority="39" w:unhideWhenUsed="1"/>
-    <w:lsdException w:name="toc 6" w:semiHidden="1" w:uiPriority="39" w:unhideWhenUsed="1"/>
-    <w:lsdException w:name="toc 7" w:semiHidden="1" w:uiPriority="39" w:unhideWhenUsed="1"/>
-    <w:lsdException w:name="toc 8" w:semiHidden="1" w:uiPriority="39" w:unhideWhenUsed="1"/>
-    <w:lsdException w:name="toc 9" w:semiHidden="1" w:uiPriority="39" w:unhideWhenUsed="1"/>
-    <w:lsdException w:name="Normal Indent" w:semiHidden="1" w:unhideWhenUsed="1"/>
-    <w:lsdException w:name="footnote text" w:semiHidden="1" w:unhideWhenUsed="1"/>
-    <w:lsdException w:name="annotation text" w:semiHidden="1" w:unhideWhenUsed="1"/>
-    <w:lsdException w:name="header" w:semiHidden="1" w:unhideWhenUsed="1"/>
-    <w:lsdException w:name="footer" w:semiHidden="1" w:unhideWhenUsed="1"/>
-    <w:lsdException w:name="index heading" w:semiHidden="1" w:unhideWhenUsed="1"/>
-    <w:lsdException w:name="caption" w:semiHidden="1" w:uiPriority="35" w:unhideWhenUsed="1" w:qFormat="1"/>
-    <w:lsdException w:name="table of figures" w:semiHidden="1" w:unhideWhenUsed="1"/>
-    <w:lsdException w:name="envelope address" w:semiHidden="1" w:unhideWhenUsed="1"/>
-    <w:lsdException w:name="envelope return" w:semiHidden="1" w:unhideWhenUsed="1"/>
-    <w:lsdException w:name="footnote reference" w:semiHidden="1" w:unhideWhenUsed="1"/>
-    <w:lsdException w:name="annotation reference" w:semiHidden="1" w:unhideWhenUsed="1"/>
-    <w:lsdException w:name="line number" w:semiHidden="1" w:unhideWhenUsed="1"/>
-    <w:lsdException w:name="page number" w:semiHidden="1" w:unhideWhenUsed="1"/>
-    <w:lsdException w:name="endnote reference" w:semiHidden="1" w:unhideWhenUsed="1"/>
-    <w:lsdException w:name="endnote text" w:semiHidden="1" w:unhideWhenUsed="1"/>
-    <w:lsdException w:name="table of authorities" w:semiHidden="1" w:unhideWhenUsed="1"/>
-    <w:lsdException w:name="macro" w:semiHidden="1" w:unhideWhenUsed="1"/>
-    <w:lsdException w:name="toa heading" w:semiHidden="1" w:unhideWhenUsed="1"/>
-    <w:lsdException w:name="List" w:semiHidden="1" w:unhideWhenUsed="1"/>
-    <w:lsdException w:name="List Bullet" w:semiHidden="1" w:unhideWhenUsed="1"/>
-    <w:lsdException w:name="List Number" w:semiHidden="1" w:unhideWhenUsed="1"/>
-    <w:lsdException w:name="List 2" w:semiHidden="1" w:unhideWhenUsed="1"/>
-    <w:lsdException w:name="List 3" w:semiHidden="1" w:unhideWhenUsed="1"/>
-    <w:lsdException w:name="List 4" w:semiHidden="1" w:unhideWhenUsed="1"/>
-    <w:lsdException w:name="List 5" w:semiHidden="1" w:unhideWhenUsed="1"/>
-    <w:lsdException w:name="List Bullet 2" w:semiHidden="1" w:unhideWhenUsed="1"/>
-    <w:lsdException w:name="List Bullet 3" w:semiHidden="1" w:unhideWhenUsed="1"/>
-    <w:lsdException w:name="List Bullet 4" w:semiHidden="1" w:unhideWhenUsed="1"/>
-    <w:lsdException w:name="List Bullet 5" w:semiHidden="1" w:unhideWhenUsed="1"/>
-    <w:lsdException w:name="List Number 2" w:semiHidden="1" w:unhideWhenUsed="1"/>
-    <w:lsdException w:name="List Number 3" w:semiHidden="1" w:unhideWhenUsed="1"/>
-    <w:lsdException w:name="List Number 4" w:semiHidden="1" w:unhideWhenUsed="1"/>
-    <w:lsdException w:name="List Number 5" w:semiHidden="1" w:unhideWhenUsed="1"/>
-    <w:lsdException w:name="Title" w:uiPriority="10" w:qFormat="1"/>
-    <w:lsdException w:name="Closing" w:semiHidden="1" w:unhideWhenUsed="1"/>
-    <w:lsdException w:name="Signature" w:semiHidden="1" w:unhideWhenUsed="1"/>
-    <w:lsdException w:name="Default Paragraph Font" w:semiHidden="1" w:uiPriority="1" w:unhideWhenUsed="1"/>
-    <w:lsdException w:name="Body Text" w:semiHidden="1" w:unhideWhenUsed="1"/>
-    <w:lsdException w:name="Body Text Indent" w:semiHidden="1" w:unhideWhenUsed="1"/>
-    <w:lsdException w:name="List Continue" w:semiHidden="1" w:unhideWhenUsed="1"/>
-    <w:lsdException w:name="List Continue 2" w:semiHidden="1" w:unhideWhenUsed="1"/>
-    <w:lsdException w:name="List Continue 3" w:semiHidden="1" w:unhideWhenUsed="1"/>
-    <w:lsdException w:name="List Continue 4" w:semiHidden="1" w:unhideWhenUsed="1"/>
-    <w:lsdException w:name="List Continue 5" w:semiHidden="1" w:unhideWhenUsed="1"/>
-    <w:lsdException w:name="Message Header" w:semiHidden="1" w:unhideWhenUsed="1"/>
-    <w:lsdException w:name="Subtitle" w:uiPriority="11" w:qFormat="1"/>
-    <w:lsdException w:name="Salutation" w:semiHidden="1" w:unhideWhenUsed="1"/>
-    <w:lsdException w:name="Date" w:semiHidden="1" w:unhideWhenUsed="1"/>
-    <w:lsdException w:name="Body Text First Indent" w:semiHidden="1" w:unhideWhenUsed="1"/>
-    <w:lsdException w:name="Body Text First Indent 2" w:semiHidden="1" w:unhideWhenUsed="1"/>
-    <w:lsdException w:name="Note Heading" w:semiHidden="1" w:unhideWhenUsed="1"/>
-    <w:lsdException w:name="Body Text 2" w:semiHidden="1" w:unhideWhenUsed="1"/>
-    <w:lsdException w:name="Body Text 3" w:semiHidden="1" w:unhideWhenUsed="1"/>
-    <w:lsdException w:name="Body Text Indent 2" w:semiHidden="1" w:unhideWhenUsed="1"/>
-    <w:lsdException w:name="Body Text Indent 3" w:semiHidden="1" w:unhideWhenUsed="1"/>
-    <w:lsdException w:name="Block Text" w:semiHidden="1" w:unhideWhenUsed="1"/>
-    <w:lsdException w:name="Hyperlink" w:semiHidden="1" w:unhideWhenUsed="1"/>
-    <w:lsdException w:name="FollowedHyperlink" w:semiHidden="1" w:unhideWhenUsed="1"/>
-    <w:lsdException w:name="Strong" w:uiPriority="22" w:qFormat="1"/>
-    <w:lsdException w:name="Emphasis" w:uiPriority="20" w:qFormat="1"/>
-    <w:lsdException w:name="Document Map" w:semiHidden="1" w:unhideWhenUsed="1"/>
-    <w:lsdException w:name="Plain Text" w:semiHidden="1" w:unhideWhenUsed="1"/>
-    <w:lsdException w:name="E-mail Signature" w:semiHidden="1" w:unhideWhenUsed="1"/>
-    <w:lsdException w:name="HTML Top of Form" w:semiHidden="1" w:unhideWhenUsed="1"/>
-    <w:lsdException w:name="HTML Bottom of Form" w:semiHidden="1" w:unhideWhenUsed="1"/>
-    <w:lsdException w:name="Normal (Web)" w:semiHidden="1" w:unhideWhenUsed="1"/>
-    <w:lsdException w:name="HTML Acronym" w:semiHidden="1" w:unhideWhenUsed="1"/>
-    <w:lsdException w:name="HTML Address" w:semiHidden="1" w:unhideWhenUsed="1"/>
-    <w:lsdException w:name="HTML Cite" w:semiHidden="1" w:unhideWhenUsed="1"/>
-    <w:lsdException w:name="HTML Code" w:semiHidden="1" w:unhideWhenUsed="1"/>
-    <w:lsdException w:name="HTML Definition" w:semiHidden="1" w:unhideWhenUsed="1"/>
-    <w:lsdException w:name="HTML Keyboard" w:semiHidden="1" w:unhideWhenUsed="1"/>
-    <w:lsdException w:name="HTML Preformatted" w:semiHidden="1" w:unhideWhenUsed="1"/>
-    <w:lsdException w:name="HTML Sample" w:semiHidden="1" w:unhideWhenUsed="1"/>
-    <w:lsdException w:name="HTML Typewriter" w:semiHidden="1" w:unhideWhenUsed="1"/>
-    <w:lsdException w:name="HTML Variable" w:semiHidden="1" w:unhideWhenUsed="1"/>
-    <w:lsdException w:name="Normal Table" w:semiHidden="1" w:unhideWhenUsed="1"/>
-    <w:lsdException w:name="annotation subject" w:semiHidden="1" w:unhideWhenUsed="1"/>
-    <w:lsdException w:name="No List" w:semiHidden="1" w:unhideWhenUsed="1"/>
-    <w:lsdException w:name="Outline List 1" w:semiHidden="1" w:unhideWhenUsed="1"/>
-    <w:lsdException w:name="Outline List 2" w:semiHidden="1" w:unhideWhenUsed="1"/>
-    <w:lsdException w:name="Outline List 3" w:semiHidden="1" w:unhideWhenUsed="1"/>
-    <w:lsdException w:name="Table Simple 1" w:semiHidden="1" w:unhideWhenUsed="1"/>
-    <w:lsdException w:name="Table Simple 2" w:semiHidden="1" w:unhideWhenUsed="1"/>
-    <w:lsdException w:name="Table Simple 3" w:semiHidden="1" w:unhideWhenUsed="1"/>
-    <w:lsdException w:name="Table Classic 1" w:semiHidden="1" w:unhideWhenUsed="1"/>
-    <w:lsdException w:name="Table Classic 2" w:semiHidden="1" w:unhideWhenUsed="1"/>
-    <w:lsdException w:name="Table Classic 3" w:semiHidden="1" w:unhideWhenUsed="1"/>
-    <w:lsdException w:name="Table Classic 4" w:semiHidden="1" w:unhideWhenUsed="1"/>
-    <w:lsdException w:name="Table Colorful 1" w:semiHidden="1" w:unhideWhenUsed="1"/>
-    <w:lsdException w:name="Table Colorful 2" w:semiHidden="1" w:unhideWhenUsed="1"/>
-    <w:lsdException w:name="Table Colorful 3" w:semiHidden="1" w:unhideWhenUsed="1"/>
-    <w:lsdException w:name="Table Columns 1" w:semiHidden="1" w:unhideWhenUsed="1"/>
-    <w:lsdException w:name="Table Columns 2" w:semiHidden="1" w:unhideWhenUsed="1"/>
-    <w:lsdException w:name="Table Columns 3" w:semiHidden="1" w:unhideWhenUsed="1"/>
-    <w:lsdException w:name="Table Columns 4" w:semiHidden="1" w:unhideWhenUsed="1"/>
-    <w:lsdException w:name="Table Columns 5" w:semiHidden="1" w:unhideWhenUsed="1"/>
-    <w:lsdException w:name="Table Grid 1" w:semiHidden="1" w:unhideWhenUsed="1"/>
-    <w:lsdException w:name="Table Grid 2" w:semiHidden="1" w:unhideWhenUsed="1"/>
-    <w:lsdException w:name="Table Grid 3" w:semiHidden="1" w:unhideWhenUsed="1"/>
-    <w:lsdException w:name="Table Grid 4" w:semiHidden="1" w:unhideWhenUsed="1"/>
-    <w:lsdException w:name="Table Grid 5" w:semiHidden="1" w:unhideWhenUsed="1"/>
-    <w:lsdException w:name="Table Grid 6" w:semiHidden="1" w:unhideWhenUsed="1"/>
-    <w:lsdException w:name="Table Grid 7" w:semiHidden="1" w:unhideWhenUsed="1"/>
-    <w:lsdException w:name="Table Grid 8" w:semiHidden="1" w:unhideWhenUsed="1"/>
-    <w:lsdException w:name="Table List 1" w:semiHidden="1" w:unhideWhenUsed="1"/>
-    <w:lsdException w:name="Table List 2" w:semiHidden="1" w:unhideWhenUsed="1"/>
-    <w:lsdException w:name="Table List 3" w:semiHidden="1" w:unhideWhenUsed="1"/>
-    <w:lsdException w:name="Table List 4" w:semiHidden="1" w:unhideWhenUsed="1"/>
-    <w:lsdException w:name="Table List 5" w:semiHidden="1" w:unhideWhenUsed="1"/>
-    <w:lsdException w:name="Table List 6" w:semiHidden="1" w:unhideWhenUsed="1"/>
-    <w:lsdException w:name="Table List 7" w:semiHidden="1" w:unhideWhenUsed="1"/>
-    <w:lsdException w:name="Table List 8" w:semiHidden="1" w:unhideWhenUsed="1"/>
-    <w:lsdException w:name="Table 3D effects 1" w:semiHidden="1" w:unhideWhenUsed="1"/>
-    <w:lsdException w:name="Table 3D effects 2" w:semiHidden="1" w:unhideWhenUsed="1"/>
-    <w:lsdException w:name="Table 3D effects 3" w:semiHidden="1" w:unhideWhenUsed="1"/>
-    <w:lsdException w:name="Table Contemporary" w:semiHidden="1" w:unhideWhenUsed="1"/>
-    <w:lsdException w:name="Table Elegant" w:semiHidden="1" w:unhideWhenUsed="1"/>
-    <w:lsdException w:name="Table Professional" w:semiHidden="1" w:unhideWhenUsed="1"/>
-    <w:lsdException w:name="Table Subtle 1" w:semiHidden="1" w:unhideWhenUsed="1"/>
-    <w:lsdException w:name="Table Subtle 2" w:semiHidden="1" w:unhideWhenUsed="1"/>
-    <w:lsdException w:name="Table Web 1" w:semiHidden="1" w:unhideWhenUsed="1"/>
-    <w:lsdException w:name="Table Web 2" w:semiHidden="1" w:unhideWhenUsed="1"/>
-    <w:lsdException w:name="Table Web 3" w:semiHidden="1" w:unhideWhenUsed="1"/>
-    <w:lsdException w:name="Balloon Text" w:semiHidden="1" w:unhideWhenUsed="1"/>
-    <w:lsdException w:name="Table Grid" w:uiPriority="39"/>
-    <w:lsdException w:name="Table Theme" w:semiHidden="1" w:unhideWhenUsed="1"/>
-    <w:lsdException w:name="Placeholder Text" w:semiHidden="1"/>
-    <w:lsdException w:name="No Spacing" w:uiPriority="1" w:qFormat="1"/>
-    <w:lsdException w:name="Light Shading" w:uiPriority="60"/>
-    <w:lsdException w:name="Light List" w:uiPriority="61"/>
-    <w:lsdException w:name="Light Grid" w:uiPriority="62"/>
-    <w:lsdException w:name="Medium Shading 1" w:uiPriority="63"/>
-    <w:lsdException w:name="Medium Shading 2" w:uiPriority="64"/>
-    <w:lsdException w:name="Medium List 1" w:uiPriority="65"/>
-    <w:lsdException w:name="Medium List 2" w:uiPriority="66"/>
-    <w:lsdException w:name="Medium Grid 1" w:uiPriority="67"/>
-    <w:lsdException w:name="Medium Grid 2" w:uiPriority="68"/>
-    <w:lsdException w:name="Medium Grid 3" w:uiPriority="69"/>
-    <w:lsdException w:name="Dark List" w:uiPriority="70"/>
-    <w:lsdException w:name="Colorful Shading" w:uiPriority="71"/>
-    <w:lsdException w:name="Colorful List" w:uiPriority="72"/>
-    <w:lsdException w:name="Colorful Grid" w:uiPriority="73"/>
-    <w:lsdException w:name="Light Shading Accent 1" w:uiPriority="60"/>
-    <w:lsdException w:name="Light List Accent 1" w:uiPriority="61"/>
-    <w:lsdException w:name="Light Grid Accent 1" w:uiPriority="62"/>
-    <w:lsdException w:name="Medium Shading 1 Accent 1" w:uiPriority="63"/>
-    <w:lsdException w:name="Medium Shading 2 Accent 1" w:uiPriority="64"/>
-    <w:lsdException w:name="Medium List 1 Accent 1" w:uiPriority="65"/>
-    <w:lsdException w:name="Revision" w:semiHidden="1"/>
-    <w:lsdException w:name="List Paragraph" w:uiPriority="34" w:qFormat="1"/>
-    <w:lsdException w:name="Quote" w:uiPriority="29" w:qFormat="1"/>
-    <w:lsdException w:name="Intense Quote" w:uiPriority="30" w:qFormat="1"/>
-    <w:lsdException w:name="Medium List 2 Accent 1" w:uiPriority="66"/>
-    <w:lsdException w:name="Medium Grid 1 Accent 1" w:uiPriority="67"/>
-    <w:lsdException w:name="Medium Grid 2 Accent 1" w:uiPriority="68"/>
-    <w:lsdException w:name="Medium Grid 3 Accent 1" w:uiPriority="69"/>
-    <w:lsdException w:name="Dark List Accent 1" w:uiPriority="70"/>
-    <w:lsdException w:name="Colorful Shading Accent 1" w:uiPriority="71"/>
-    <w:lsdException w:name="Colorful List Accent 1" w:uiPriority="72"/>
-    <w:lsdException w:name="Colorful Grid Accent 1" w:uiPriority="73"/>
-    <w:lsdException w:name="Light Shading Accent 2" w:uiPriority="60"/>
-    <w:lsdException w:name="Light List Accent 2" w:uiPriority="61"/>
-    <w:lsdException w:name="Light Grid Accent 2" w:uiPriority="62"/>
-    <w:lsdException w:name="Medium Shading 1 Accent 2" w:uiPriority="63"/>
-    <w:lsdException w:name="Medium Shading 2 Accent 2" w:uiPriority="64"/>
-    <w:lsdException w:name="Medium List 1 Accent 2" w:uiPriority="65"/>
-    <w:lsdException w:name="Medium List 2 Accent 2" w:uiPriority="66"/>
-    <w:lsdException w:name="Medium Grid 1 Accent 2" w:uiPriority="67"/>
-    <w:lsdException w:name="Medium Grid 2 Accent 2" w:uiPriority="68"/>
-    <w:lsdException w:name="Medium Grid 3 Accent 2" w:uiPriority="69"/>
-    <w:lsdException w:name="Dark List Accent 2" w:uiPriority="70"/>
-    <w:lsdException w:name="Colorful Shading Accent 2" w:uiPriority="71"/>
-    <w:lsdException w:name="Colorful List Accent 2" w:uiPriority="72"/>
-    <w:lsdException w:name="Colorful Grid Accent 2" w:uiPriority="73"/>
-    <w:lsdException w:name="Light Shading Accent 3" w:uiPriority="60"/>
-    <w:lsdException w:name="Light List Accent 3" w:uiPriority="61"/>
-    <w:lsdException w:name="Light Grid Accent 3" w:uiPriority="62"/>
-    <w:lsdException w:name="Medium Shading 1 Accent 3" w:uiPriority="63"/>
-    <w:lsdException w:name="Medium Shading 2 Accent 3" w:uiPriority="64"/>
-    <w:lsdException w:name="Medium List 1 Accent 3" w:uiPriority="65"/>
-    <w:lsdException w:name="Medium List 2 Accent 3" w:uiPriority="66"/>
-    <w:lsdException w:name="Medium Grid 1 Accent 3" w:uiPriority="67"/>
-    <w:lsdException w:name="Medium Grid 2 Accent 3" w:uiPriority="68"/>
-    <w:lsdException w:name="Medium Grid 3 Accent 3" w:uiPriority="69"/>
-    <w:lsdException w:name="Dark List Accent 3" w:uiPriority="70"/>
-    <w:lsdException w:name="Colorful Shading Accent 3" w:uiPriority="71"/>
-    <w:lsdException w:name="Colorful List Accent 3" w:uiPriority="72"/>
-    <w:lsdException w:name="Colorful Grid Accent 3" w:uiPriority="73"/>
-    <w:lsdException w:name="Light Shading Accent 4" w:uiPriority="60"/>
-    <w:lsdException w:name="Light List Accent 4" w:uiPriority="61"/>
-    <w:lsdException w:name="Light Grid Accent 4" w:uiPriority="62"/>
-    <w:lsdException w:name="Medium Shading 1 Accent 4" w:uiPriority="63"/>
-    <w:lsdException w:name="Medium Shading 2 Accent 4" w:uiPriority="64"/>
-    <w:lsdException w:name="Medium List 1 Accent 4" w:uiPriority="65"/>
-    <w:lsdException w:name="Medium List 2 Accent 4" w:uiPriority="66"/>
-    <w:lsdException w:name="Medium Grid 1 Accent 4" w:uiPriority="67"/>
-    <w:lsdException w:name="Medium Grid 2 Accent 4" w:uiPriority="68"/>
-    <w:lsdException w:name="Medium Grid 3 Accent 4" w:uiPriority="69"/>
-    <w:lsdException w:name="Dark List Accent 4" w:uiPriority="70"/>
-    <w:lsdException w:name="Colorful Shading Accent 4" w:uiPriority="71"/>
-    <w:lsdException w:name="Colorful List Accent 4" w:uiPriority="72"/>
-    <w:lsdException w:name="Colorful Grid Accent 4" w:uiPriority="73"/>
-    <w:lsdException w:name="Light Shading Accent 5" w:uiPriority="60"/>
-    <w:lsdException w:name="Light List Accent 5" w:uiPriority="61"/>
-    <w:lsdException w:name="Light Grid Accent 5" w:uiPriority="62"/>
-    <w:lsdException w:name="Medium Shading 1 Accent 5" w:uiPriority="63"/>
-    <w:lsdException w:name="Medium Shading 2 Accent 5" w:uiPriority="64"/>
-    <w:lsdException w:name="Medium List 1 Accent 5" w:uiPriority="65"/>
-    <w:lsdException w:name="Medium List 2 Accent 5" w:uiPriority="66"/>
-    <w:lsdException w:name="Medium Grid 1 Accent 5" w:uiPriority="67"/>
-    <w:lsdException w:name="Medium Grid 2 Accent 5" w:uiPriority="68"/>
-    <w:lsdException w:name="Medium Grid 3 Accent 5" w:uiPriority="69"/>
-    <w:lsdException w:name="Dark List Accent 5" w:uiPriority="70"/>
-    <w:lsdException w:name="Colorful Shading Accent 5" w:uiPriority="71"/>
-    <w:lsdException w:name="Colorful List Accent 5" w:uiPriority="72"/>
-    <w:lsdException w:name="Colorful Grid Accent 5" w:uiPriority="73"/>
-    <w:lsdException w:name="Light Shading Accent 6" w:uiPriority="60"/>
-    <w:lsdException w:name="Light List Accent 6" w:uiPriority="61"/>
-    <w:lsdException w:name="Light Grid Accent 6" w:uiPriority="62"/>
-    <w:lsdException w:name="Medium Shading 1 Accent 6" w:uiPriority="63"/>
-    <w:lsdException w:name="Medium Shading 2 Accent 6" w:uiPriority="64"/>
-    <w:lsdException w:name="Medium List 1 Accent 6" w:uiPriority="65"/>
-    <w:lsdException w:name="Medium List 2 Accent 6" w:uiPriority="66"/>
-    <w:lsdException w:name="Medium Grid 1 Accent 6" w:uiPriority="67"/>
-    <w:lsdException w:name="Medium Grid 2 Accent 6" w:uiPriority="68"/>
-    <w:lsdException w:name="Medium Grid 3 Accent 6" w:uiPriority="69"/>
-    <w:lsdException w:name="Dark List Accent 6" w:uiPriority="70"/>
-    <w:lsdException w:name="Colorful Shading Accent 6" w:uiPriority="71"/>
-    <w:lsdException w:name="Colorful List Accent 6" w:uiPriority="72"/>
-    <w:lsdException w:name="Colorful Grid Accent 6" w:uiPriority="73"/>
-    <w:lsdException w:name="Subtle Emphasis" w:uiPriority="19" w:qFormat="1"/>
-    <w:lsdException w:name="Intense Emphasis" w:uiPriority="21" w:qFormat="1"/>
-    <w:lsdException w:name="Subtle Reference" w:uiPriority="31" w:qFormat="1"/>
-    <w:lsdException w:name="Intense Reference" w:uiPriority="32" w:qFormat="1"/>
-    <w:lsdException w:name="Book Title" w:uiPriority="33" w:qFormat="1"/>
-    <w:lsdException w:name="Bibliography" w:semiHidden="1" w:uiPriority="37" w:unhideWhenUsed="1"/>
-    <w:lsdException w:name="TOC Heading" w:semiHidden="1" w:uiPriority="39" w:unhideWhenUsed="1" w:qFormat="1"/>
-    <w:lsdException w:name="Plain Table 1" w:uiPriority="41"/>
-    <w:lsdException w:name="Plain Table 2" w:uiPriority="42"/>
-    <w:lsdException w:name="Plain Table 3" w:uiPriority="43"/>
-    <w:lsdException w:name="Plain Table 4" w:uiPriority="44"/>
-    <w:lsdException w:name="Plain Table 5" w:uiPriority="45"/>
-    <w:lsdException w:name="Grid Table Light" w:uiPriority="40"/>
-    <w:lsdException w:name="Grid Table 1 Light" w:uiPriority="46"/>
-    <w:lsdException w:name="Grid Table 2" w:uiPriority="47"/>
-    <w:lsdException w:name="Grid Table 3" w:uiPriority="48"/>
-    <w:lsdException w:name="Grid Table 4" w:uiPriority="49"/>
-    <w:lsdException w:name="Grid Table 5 Dark" w:uiPriority="50"/>
-    <w:lsdException w:name="Grid Table 6 Colorful" w:uiPriority="51"/>
-    <w:lsdException w:name="Grid Table 7 Colorful" w:uiPriority="52"/>
-    <w:lsdException w:name="Grid Table 1 Light Accent 1" w:uiPriority="46"/>
-    <w:lsdException w:name="Grid Table 2 Accent 1" w:uiPriority="47"/>
-    <w:lsdException w:name="Grid Table 3 Accent 1" w:uiPriority="48"/>
-    <w:lsdException w:name="Grid Table 4 Accent 1" w:uiPriority="49"/>
-    <w:lsdException w:name="Grid Table 5 Dark Accent 1" w:uiPriority="50"/>
-    <w:lsdException w:name="Grid Table 6 Colorful Accent 1" w:uiPriority="51"/>
-    <w:lsdException w:name="Grid Table 7 Colorful Accent 1" w:uiPriority="52"/>
-    <w:lsdException w:name="Grid Table 1 Light Accent 2" w:uiPriority="46"/>
-    <w:lsdException w:name="Grid Table 2 Accent 2" w:uiPriority="47"/>
-    <w:lsdException w:name="Grid Table 3 Accent 2" w:uiPriority="48"/>
-    <w:lsdException w:name="Grid Table 4 Accent 2" w:uiPriority="49"/>
-    <w:lsdException w:name="Grid Table 5 Dark Accent 2" w:uiPriority="50"/>
-    <w:lsdException w:name="Grid Table 6 Colorful Accent 2" w:uiPriority="51"/>
-    <w:lsdException w:name="Grid Table 7 Colorful Accent 2" w:uiPriority="52"/>
-    <w:lsdException w:name="Grid Table 1 Light Accent 3" w:uiPriority="46"/>
-    <w:lsdException w:name="Grid Table 2 Accent 3" w:uiPriority="47"/>
-    <w:lsdException w:name="Grid Table 3 Accent 3" w:uiPriority="48"/>
-    <w:lsdException w:name="Grid Table 4 Accent 3" w:uiPriority="49"/>
-    <w:lsdException w:name="Grid Table 5 Dark Accent 3" w:uiPriority="50"/>
-    <w:lsdException w:name="Grid Table 6 Colorful Accent 3" w:uiPriority="51"/>
-    <w:lsdException w:name="Grid Table 7 Colorful Accent 3" w:uiPriority="52"/>
-    <w:lsdException w:name="Grid Table 1 Light Accent 4" w:uiPriority="46"/>
-    <w:lsdException w:name="Grid Table 2 Accent 4" w:uiPriority="47"/>
-    <w:lsdException w:name="Grid Table 3 Accent 4" w:uiPriority="48"/>
-    <w:lsdException w:name="Grid Table 4 Accent 4" w:uiPriority="49"/>
-    <w:lsdException w:name="Grid Table 5 Dark Accent 4" w:uiPriority="50"/>
-    <w:lsdException w:name="Grid Table 6 Colorful Accent 4" w:uiPriority="51"/>
-    <w:lsdException w:name="Grid Table 7 Colorful Accent 4" w:uiPriority="52"/>
-    <w:lsdException w:name="Grid Table 1 Light Accent 5" w:uiPriority="46"/>
-    <w:lsdException w:name="Grid Table 2 Accent 5" w:uiPriority="47"/>
-    <w:lsdException w:name="Grid Table 3 Accent 5" w:uiPriority="48"/>
-    <w:lsdException w:name="Grid Table 4 Accent 5" w:uiPriority="49"/>
-    <w:lsdException w:name="Grid Table 5 Dark Accent 5" w:uiPriority="50"/>
-    <w:lsdException w:name="Grid Table 6 Colorful Accent 5" w:uiPriority="51"/>
-    <w:lsdException w:name="Grid Table 7 Colorful Accent 5" w:uiPriority="52"/>
-    <w:lsdException w:name="Grid Table 1 Light Accent 6" w:uiPriority="46"/>
-    <w:lsdException w:name="Grid Table 2 Accent 6" w:uiPriority="47"/>
-    <w:lsdException w:name="Grid Table 3 Accent 6" w:uiPriority="48"/>
-    <w:lsdException w:name="Grid Table 4 Accent 6" w:uiPriority="49"/>
-    <w:lsdException w:name="Grid Table 5 Dark Accent 6" w:uiPriority="50"/>
-    <w:lsdException w:name="Grid Table 6 Colorful Accent 6" w:uiPriority="51"/>
-    <w:lsdException w:name="Grid Table 7 Colorful Accent 6" w:uiPriority="52"/>
-    <w:lsdException w:name="List Table 1 Light" w:uiPriority="46"/>
-    <w:lsdException w:name="List Table 2" w:uiPriority="47"/>
-    <w:lsdException w:name="List Table 3" w:uiPriority="48"/>
-    <w:lsdException w:name="List Table 4" w:uiPriority="49"/>
-    <w:lsdException w:name="List Table 5 Dark" w:uiPriority="50"/>
-    <w:lsdException w:name="List Table 6 Colorful" w:uiPriority="51"/>
-    <w:lsdException w:name="List Table 7 Colorful" w:uiPriority="52"/>
-    <w:lsdException w:name="List Table 1 Light Accent 1" w:uiPriority="46"/>
-    <w:lsdException w:name="List Table 2 Accent 1" w:uiPriority="47"/>
-    <w:lsdException w:name="List Table 3 Accent 1" w:uiPriority="48"/>
-    <w:lsdException w:name="List Table 4 Accent 1" w:uiPriority="49"/>
-    <w:lsdException w:name="List Table 5 Dark Accent 1" w:uiPriority="50"/>
-    <w:lsdException w:name="List Table 6 Colorful Accent 1" w:uiPriority="51"/>
-    <w:lsdException w:name="List Table 7 Colorful Accent 1" w:uiPriority="52"/>
-    <w:lsdException w:name="List Table 1 Light Accent 2" w:uiPriority="46"/>
-    <w:lsdException w:name="List Table 2 Accent 2" w:uiPriority="47"/>
-    <w:lsdException w:name="List Table 3 Accent 2" w:uiPriority="48"/>
-    <w:lsdException w:name="List Table 4 Accent 2" w:uiPriority="49"/>
-    <w:lsdException w:name="List Table 5 Dark Accent 2" w:uiPriority="50"/>
-    <w:lsdException w:name="List Table 6 Colorful Accent 2" w:uiPriority="51"/>
-    <w:lsdException w:name="List Table 7 Colorful Accent 2" w:uiPriority="52"/>
-    <w:lsdException w:name="List Table 1 Light Accent 3" w:uiPriority="46"/>
-    <w:lsdException w:name="List Table 2 Accent 3" w:uiPriority="47"/>
-    <w:lsdException w:name="List Table 3 Accent 3" w:uiPriority="48"/>
-    <w:lsdException w:name="List Table 4 Accent 3" w:uiPriority="49"/>
-    <w:lsdException w:name="List Table 5 Dark Accent 3" w:uiPriority="50"/>
-    <w:lsdException w:name="List Table 6 Colorful Accent 3" w:uiPriority="51"/>
-    <w:lsdException w:name="List Table 7 Colorful Accent 3" w:uiPriority="52"/>
-    <w:lsdException w:name="List Table 1 Light Accent 4" w:uiPriority="46"/>
-    <w:lsdException w:name="List Table 2 Accent 4" w:uiPriority="47"/>
-    <w:lsdException w:name="List Table 3 Accent 4" w:uiPriority="48"/>
-    <w:lsdException w:name="List Table 4 Accent 4" w:uiPriority="49"/>
-    <w:lsdException w:name="List Table 5 Dark Accent 4" w:uiPriority="50"/>
-    <w:lsdException w:name="List Table 6 Colorful Accent 4" w:uiPriority="51"/>
-    <w:lsdException w:name="List Table 7 Colorful Accent 4" w:uiPriority="52"/>
-    <w:lsdException w:name="List Table 1 Light Accent 5" w:uiPriority="46"/>
-    <w:lsdException w:name="List Table 2 Accent 5" w:uiPriority="47"/>
-    <w:lsdException w:name="List Table 3 Accent 5" w:uiPriority="48"/>
-    <w:lsdException w:name="List Table 4 Accent 5" w:uiPriority="49"/>
-    <w:lsdException w:name="List Table 5 Dark Accent 5" w:uiPriority="50"/>
-    <w:lsdException w:name="List Table 6 Colorful Accent 5" w:uiPriority="51"/>
-    <w:lsdException w:name="List Table 7 Colorful Accent 5" w:uiPriority="52"/>
-    <w:lsdException w:name="List Table 1 Light Accent 6" w:uiPriority="46"/>
-    <w:lsdException w:name="List Table 2 Accent 6" w:uiPriority="47"/>
-    <w:lsdException w:name="List Table 3 Accent 6" w:uiPriority="48"/>
-    <w:lsdException w:name="List Table 4 Accent 6" w:uiPriority="49"/>
-    <w:lsdException w:name="List Table 5 Dark Accent 6" w:uiPriority="50"/>
-    <w:lsdException w:name="List Table 6 Colorful Accent 6" w:uiPriority="51"/>
-    <w:lsdException w:name="List Table 7 Colorful Accent 6" w:uiPriority="52"/>
-    <w:lsdException w:name="Mention" w:semiHidden="1" w:unhideWhenUsed="1"/>
-    <w:lsdException w:name="Smart Hyperlink" w:semiHidden="1" w:unhideWhenUsed="1"/>
-    <w:lsdException w:name="Hashtag" w:semiHidden="1" w:unhideWhenUsed="1"/>
-    <w:lsdException w:name="Unresolved Mention" w:semiHidden="1" w:unhideWhenUsed="1"/>
+  <w:latentStyles w:defLockedState="0" w:defUIPriority="99" w:defSemiHidden="1" w:defUnhideWhenUsed="1" w:defQFormat="0" w:count="267">
+    <w:lsdException w:name="Normal" w:semiHidden="0" w:uiPriority="0" w:unhideWhenUsed="0" w:qFormat="1"/>
+    <w:lsdException w:name="heading 1" w:semiHidden="0" w:uiPriority="9" w:unhideWhenUsed="0" w:qFormat="1"/>
+    <w:lsdException w:name="heading 2" w:uiPriority="9" w:qFormat="1"/>
+    <w:lsdException w:name="heading 3" w:uiPriority="9" w:qFormat="1"/>
+    <w:lsdException w:name="heading 4" w:uiPriority="9" w:qFormat="1"/>
+    <w:lsdException w:name="heading 5" w:uiPriority="9" w:qFormat="1"/>
+    <w:lsdException w:name="heading 6" w:uiPriority="9" w:qFormat="1"/>
+    <w:lsdException w:name="heading 7" w:uiPriority="9" w:qFormat="1"/>
+    <w:lsdException w:name="heading 8" w:uiPriority="9" w:qFormat="1"/>
+    <w:lsdException w:name="heading 9" w:uiPriority="9" w:qFormat="1"/>
+    <w:lsdException w:name="toc 1" w:uiPriority="39"/>
+    <w:lsdException w:name="toc 2" w:uiPriority="39"/>
+    <w:lsdException w:name="toc 3" w:uiPriority="39"/>
+    <w:lsdException w:name="toc 4" w:uiPriority="39"/>
+    <w:lsdException w:name="toc 5" w:uiPriority="39"/>
+    <w:lsdException w:name="toc 6" w:uiPriority="39"/>
+    <w:lsdException w:name="toc 7" w:uiPriority="39"/>
+    <w:lsdException w:name="toc 8" w:uiPriority="39"/>
+    <w:lsdException w:name="toc 9" w:uiPriority="39"/>
+    <w:lsdException w:name="caption" w:uiPriority="35" w:qFormat="1"/>
+    <w:lsdException w:name="Title" w:semiHidden="0" w:uiPriority="10" w:unhideWhenUsed="0" w:qFormat="1"/>
+    <w:lsdException w:name="Default Paragraph Font" w:uiPriority="1"/>
+    <w:lsdException w:name="Subtitle" w:semiHidden="0" w:uiPriority="11" w:unhideWhenUsed="0" w:qFormat="1"/>
+    <w:lsdException w:name="Strong" w:semiHidden="0" w:uiPriority="22" w:unhideWhenUsed="0" w:qFormat="1"/>
+    <w:lsdException w:name="Emphasis" w:semiHidden="0" w:uiPriority="20" w:unhideWhenUsed="0" w:qFormat="1"/>
+    <w:lsdException w:name="Table Grid" w:semiHidden="0" w:uiPriority="39" w:unhideWhenUsed="0"/>
+    <w:lsdException w:name="Placeholder Text" w:unhideWhenUsed="0"/>
+    <w:lsdException w:name="No Spacing" w:semiHidden="0" w:uiPriority="1" w:unhideWhenUsed="0" w:qFormat="1"/>
+    <w:lsdException w:name="Light Shading" w:semiHidden="0" w:uiPriority="60" w:unhideWhenUsed="0"/>
+    <w:lsdException w:name="Light List" w:semiHidden="0" w:uiPriority="61" w:unhideWhenUsed="0"/>
+    <w:lsdException w:name="Light Grid" w:semiHidden="0" w:uiPriority="62" w:unhideWhenUsed="0"/>
+    <w:lsdException w:name="Medium Shading 1" w:semiHidden="0" w:uiPriority="63" w:unhideWhenUsed="0"/>
+    <w:lsdException w:name="Medium Shading 2" w:semiHidden="0" w:uiPriority="64" w:unhideWhenUsed="0"/>
+    <w:lsdException w:name="Medium List 1" w:semiHidden="0" w:uiPriority="65" w:unhideWhenUsed="0"/>
+    <w:lsdException w:name="Medium List 2" w:semiHidden="0" w:uiPriority="66" w:unhideWhenUsed="0"/>
+    <w:lsdException w:name="Medium Grid 1" w:semiHidden="0" w:uiPriority="67" w:unhideWhenUsed="0"/>
+    <w:lsdException w:name="Medium Grid 2" w:semiHidden="0" w:uiPriority="68" w:unhideWhenUsed="0"/>
+    <w:lsdException w:name="Medium Grid 3" w:semiHidden="0" w:uiPriority="69" w:unhideWhenUsed="0"/>
+    <w:lsdException w:name="Dark List" w:semiHidden="0" w:uiPriority="70" w:unhideWhenUsed="0"/>
+    <w:lsdException w:name="Colorful Shading" w:semiHidden="0" w:uiPriority="71" w:unhideWhenUsed="0"/>
+    <w:lsdException w:name="Colorful List" w:semiHidden="0" w:uiPriority="72" w:unhideWhenUsed="0"/>
+    <w:lsdException w:name="Colorful Grid" w:semiHidden="0" w:uiPriority="73" w:unhideWhenUsed="0"/>
+    <w:lsdException w:name="Light Shading Accent 1" w:semiHidden="0" w:uiPriority="60" w:unhideWhenUsed="0"/>
+    <w:lsdException w:name="Light List Accent 1" w:semiHidden="0" w:uiPriority="61" w:unhideWhenUsed="0"/>
+    <w:lsdException w:name="Light Grid Accent 1" w:semiHidden="0" w:uiPriority="62" w:unhideWhenUsed="0"/>
+    <w:lsdException w:name="Medium Shading 1 Accent 1" w:semiHidden="0" w:uiPriority="63" w:unhideWhenUsed="0"/>
+    <w:lsdException w:name="Medium Shading 2 Accent 1" w:semiHidden="0" w:uiPriority="64" w:unhideWhenUsed="0"/>
+    <w:lsdException w:name="Medium List 1 Accent 1" w:semiHidden="0" w:uiPriority="65" w:unhideWhenUsed="0"/>
+    <w:lsdException w:name="Revision" w:unhideWhenUsed="0"/>
+    <w:lsdException w:name="List Paragraph" w:semiHidden="0" w:uiPriority="34" w:unhideWhenUsed="0" w:qFormat="1"/>
+    <w:lsdException w:name="Quote" w:semiHidden="0" w:uiPriority="29" w:unhideWhenUsed="0" w:qFormat="1"/>
+    <w:lsdException w:name="Intense Quote" w:semiHidden="0" w:uiPriority="30" w:unhideWhenUsed="0" w:qFormat="1"/>
+    <w:lsdException w:name="Medium List 2 Accent 1" w:semiHidden="0" w:uiPriority="66" w:unhideWhenUsed="0"/>
+    <w:lsdException w:name="Medium Grid 1 Accent 1" w:semiHidden="0" w:uiPriority="67" w:unhideWhenUsed="0"/>
+    <w:lsdException w:name="Medium Grid 2 Accent 1" w:semiHidden="0" w:uiPriority="68" w:unhideWhenUsed="0"/>
+    <w:lsdException w:name="Medium Grid 3 Accent 1" w:semiHidden="0" w:uiPriority="69" w:unhideWhenUsed="0"/>
+    <w:lsdException w:name="Dark List Accent 1" w:semiHidden="0" w:uiPriority="70" w:unhideWhenUsed="0"/>
+    <w:lsdException w:name="Colorful Shading Accent 1" w:semiHidden="0" w:uiPriority="71" w:unhideWhenUsed="0"/>
+    <w:lsdException w:name="Colorful List Accent 1" w:semiHidden="0" w:uiPriority="72" w:unhideWhenUsed="0"/>
+    <w:lsdException w:name="Colorful Grid Accent 1" w:semiHidden="0" w:uiPriority="73" w:unhideWhenUsed="0"/>
+    <w:lsdException w:name="Light Shading Accent 2" w:semiHidden="0" w:uiPriority="60" w:unhideWhenUsed="0"/>
+    <w:lsdException w:name="Light List Accent 2" w:semiHidden="0" w:uiPriority="61" w:unhideWhenUsed="0"/>
+    <w:lsdException w:name="Light Grid Accent 2" w:semiHidden="0" w:uiPriority="62" w:unhideWhenUsed="0"/>
+    <w:lsdException w:name="Medium Shading 1 Accent 2" w:semiHidden="0" w:uiPriority="63" w:unhideWhenUsed="0"/>
+    <w:lsdException w:name="Medium Shading 2 Accent 2" w:semiHidden="0" w:uiPriority="64" w:unhideWhenUsed="0"/>
+    <w:lsdException w:name="Medium List 1 Accent 2" w:semiHidden="0" w:uiPriority="65" w:unhideWhenUsed="0"/>
+    <w:lsdException w:name="Medium List 2 Accent 2" w:semiHidden="0" w:uiPriority="66" w:unhideWhenUsed="0"/>
+    <w:lsdException w:name="Medium Grid 1 Accent 2" w:semiHidden="0" w:uiPriority="67" w:unhideWhenUsed="0"/>
+    <w:lsdException w:name="Medium Grid 2 Accent 2" w:semiHidden="0" w:uiPriority="68" w:unhideWhenUsed="0"/>
+    <w:lsdException w:name="Medium Grid 3 Accent 2" w:semiHidden="0" w:uiPriority="69" w:unhideWhenUsed="0"/>
+    <w:lsdException w:name="Dark List Accent 2" w:semiHidden="0" w:uiPriority="70" w:unhideWhenUsed="0"/>
+    <w:lsdException w:name="Colorful Shading Accent 2" w:semiHidden="0" w:uiPriority="71" w:unhideWhenUsed="0"/>
+    <w:lsdException w:name="Colorful List Accent 2" w:semiHidden="0" w:uiPriority="72" w:unhideWhenUsed="0"/>
+    <w:lsdException w:name="Colorful Grid Accent 2" w:semiHidden="0" w:uiPriority="73" w:unhideWhenUsed="0"/>
+    <w:lsdException w:name="Light Shading Accent 3" w:semiHidden="0" w:uiPriority="60" w:unhideWhenUsed="0"/>
+    <w:lsdException w:name="Light List Accent 3" w:semiHidden="0" w:uiPriority="61" w:unhideWhenUsed="0"/>
+    <w:lsdException w:name="Light Grid Accent 3" w:semiHidden="0" w:uiPriority="62" w:unhideWhenUsed="0"/>
+    <w:lsdException w:name="Medium Shading 1 Accent 3" w:semiHidden="0" w:uiPriority="63" w:unhideWhenUsed="0"/>
+    <w:lsdException w:name="Medium Shading 2 Accent 3" w:semiHidden="0" w:uiPriority="64" w:unhideWhenUsed="0"/>
+    <w:lsdException w:name="Medium List 1 Accent 3" w:semiHidden="0" w:uiPriority="65" w:unhideWhenUsed="0"/>
+    <w:lsdException w:name="Medium List 2 Accent 3" w:semiHidden="0" w:uiPriority="66" w:unhideWhenUsed="0"/>
+    <w:lsdException w:name="Medium Grid 1 Accent 3" w:semiHidden="0" w:uiPriority="67" w:unhideWhenUsed="0"/>
+    <w:lsdException w:name="Medium Grid 2 Accent 3" w:semiHidden="0" w:uiPriority="68" w:unhideWhenUsed="0"/>
+    <w:lsdException w:name="Medium Grid 3 Accent 3" w:semiHidden="0" w:uiPriority="69" w:unhideWhenUsed="0"/>
+    <w:lsdException w:name="Dark List Accent 3" w:semiHidden="0" w:uiPriority="70" w:unhideWhenUsed="0"/>
+    <w:lsdException w:name="Colorful Shading Accent 3" w:semiHidden="0" w:uiPriority="71" w:unhideWhenUsed="0"/>
+    <w:lsdException w:name="Colorful List Accent 3" w:semiHidden="0" w:uiPriority="72" w:unhideWhenUsed="0"/>
+    <w:lsdException w:name="Colorful Grid Accent 3" w:semiHidden="0" w:uiPriority="73" w:unhideWhenUsed="0"/>
+    <w:lsdException w:name="Light Shading Accent 4" w:semiHidden="0" w:uiPriority="60" w:unhideWhenUsed="0"/>
+    <w:lsdException w:name="Light List Accent 4" w:semiHidden="0" w:uiPriority="61" w:unhideWhenUsed="0"/>
+    <w:lsdException w:name="Light Grid Accent 4" w:semiHidden="0" w:uiPriority="62" w:unhideWhenUsed="0"/>
+    <w:lsdException w:name="Medium Shading 1 Accent 4" w:semiHidden="0" w:uiPriority="63" w:unhideWhenUsed="0"/>
+    <w:lsdException w:name="Medium Shading 2 Accent 4" w:semiHidden="0" w:uiPriority="64" w:unhideWhenUsed="0"/>
+    <w:lsdException w:name="Medium List 1 Accent 4" w:semiHidden="0" w:uiPriority="65" w:unhideWhenUsed="0"/>
+    <w:lsdException w:name="Medium List 2 Accent 4" w:semiHidden="0" w:uiPriority="66" w:unhideWhenUsed="0"/>
+    <w:lsdException w:name="Medium Grid 1 Accent 4" w:semiHidden="0" w:uiPriority="67" w:unhideWhenUsed="0"/>
+    <w:lsdException w:name="Medium Grid 2 Accent 4" w:semiHidden="0" w:uiPriority="68" w:unhideWhenUsed="0"/>
+    <w:lsdException w:name="Medium Grid 3 Accent 4" w:semiHidden="0" w:uiPriority="69" w:unhideWhenUsed="0"/>
+    <w:lsdException w:name="Dark List Accent 4" w:semiHidden="0" w:uiPriority="70" w:unhideWhenUsed="0"/>
+    <w:lsdException w:name="Colorful Shading Accent 4" w:semiHidden="0" w:uiPriority="71" w:unhideWhenUsed="0"/>
+    <w:lsdException w:name="Colorful List Accent 4" w:semiHidden="0" w:uiPriority="72" w:unhideWhenUsed="0"/>
+    <w:lsdException w:name="Colorful Grid Accent 4" w:semiHidden="0" w:uiPriority="73" w:unhideWhenUsed="0"/>
+    <w:lsdException w:name="Light Shading Accent 5" w:semiHidden="0" w:uiPriority="60" w:unhideWhenUsed="0"/>
+    <w:lsdException w:name="Light List Accent 5" w:semiHidden="0" w:uiPriority="61" w:unhideWhenUsed="0"/>
+    <w:lsdException w:name="Light Grid Accent 5" w:semiHidden="0" w:uiPriority="62" w:unhideWhenUsed="0"/>
+    <w:lsdException w:name="Medium Shading 1 Accent 5" w:semiHidden="0" w:uiPriority="63" w:unhideWhenUsed="0"/>
+    <w:lsdException w:name="Medium Shading 2 Accent 5" w:semiHidden="0" w:uiPriority="64" w:unhideWhenUsed="0"/>
+    <w:lsdException w:name="Medium List 1 Accent 5" w:semiHidden="0" w:uiPriority="65" w:unhideWhenUsed="0"/>
+    <w:lsdException w:name="Medium List 2 Accent 5" w:semiHidden="0" w:uiPriority="66" w:unhideWhenUsed="0"/>
+    <w:lsdException w:name="Medium Grid 1 Accent 5" w:semiHidden="0" w:uiPriority="67" w:unhideWhenUsed="0"/>
+    <w:lsdException w:name="Medium Grid 2 Accent 5" w:semiHidden="0" w:uiPriority="68" w:unhideWhenUsed="0"/>
+    <w:lsdException w:name="Medium Grid 3 Accent 5" w:semiHidden="0" w:uiPriority="69" w:unhideWhenUsed="0"/>
+    <w:lsdException w:name="Dark List Accent 5" w:semiHidden="0" w:uiPriority="70" w:unhideWhenUsed="0"/>
+    <w:lsdException w:name="Colorful Shading Accent 5" w:semiHidden="0" w:uiPriority="71" w:unhideWhenUsed="0"/>
+    <w:lsdException w:name="Colorful List Accent 5" w:semiHidden="0" w:uiPriority="72" w:unhideWhenUsed="0"/>
+    <w:lsdException w:name="Colorful Grid Accent 5" w:semiHidden="0" w:uiPriority="73" w:unhideWhenUsed="0"/>
+    <w:lsdException w:name="Light Shading Accent 6" w:semiHidden="0" w:uiPriority="60" w:unhideWhenUsed="0"/>
+    <w:lsdException w:name="Light List Accent 6" w:semiHidden="0" w:uiPriority="61" w:unhideWhenUsed="0"/>
+    <w:lsdException w:name="Light Grid Accent 6" w:semiHidden="0" w:uiPriority="62" w:unhideWhenUsed="0"/>
+    <w:lsdException w:name="Medium Shading 1 Accent 6" w:semiHidden="0" w:uiPriority="63" w:unhideWhenUsed="0"/>
+    <w:lsdException w:name="Medium Shading 2 Accent 6" w:semiHidden="0" w:uiPriority="64" w:unhideWhenUsed="0"/>
+    <w:lsdException w:name="Medium List 1 Accent 6" w:semiHidden="0" w:uiPriority="65" w:unhideWhenUsed="0"/>
+    <w:lsdException w:name="Medium List 2 Accent 6" w:semiHidden="0" w:uiPriority="66" w:unhideWhenUsed="0"/>
+    <w:lsdException w:name="Medium Grid 1 Accent 6" w:semiHidden="0" w:uiPriority="67" w:unhideWhenUsed="0"/>
+    <w:lsdException w:name="Medium Grid 2 Accent 6" w:semiHidden="0" w:uiPriority="68" w:unhideWhenUsed="0"/>
+    <w:lsdException w:name="Medium Grid 3 Accent 6" w:semiHidden="0" w:uiPriority="69" w:unhideWhenUsed="0"/>
+    <w:lsdException w:name="Dark List Accent 6" w:semiHidden="0" w:uiPriority="70" w:unhideWhenUsed="0"/>
+    <w:lsdException w:name="Colorful Shading Accent 6" w:semiHidden="0" w:uiPriority="71" w:unhideWhenUsed="0"/>
+    <w:lsdException w:name="Colorful List Accent 6" w:semiHidden="0" w:uiPriority="72" w:unhideWhenUsed="0"/>
+    <w:lsdException w:name="Colorful Grid Accent 6" w:semiHidden="0" w:uiPriority="73" w:unhideWhenUsed="0"/>
+    <w:lsdException w:name="Subtle Emphasis" w:semiHidden="0" w:uiPriority="19" w:unhideWhenUsed="0" w:qFormat="1"/>
+    <w:lsdException w:name="Intense Emphasis" w:semiHidden="0" w:uiPriority="21" w:unhideWhenUsed="0" w:qFormat="1"/>
+    <w:lsdException w:name="Subtle Reference" w:semiHidden="0" w:uiPriority="31" w:unhideWhenUsed="0" w:qFormat="1"/>
+    <w:lsdException w:name="Intense Reference" w:semiHidden="0" w:uiPriority="32" w:unhideWhenUsed="0" w:qFormat="1"/>
+    <w:lsdException w:name="Book Title" w:semiHidden="0" w:uiPriority="33" w:unhideWhenUsed="0" w:qFormat="1"/>
+    <w:lsdException w:name="Bibliography" w:uiPriority="37"/>
+    <w:lsdException w:name="TOC Heading" w:uiPriority="39" w:qFormat="1"/>
   </w:latentStyles>
   <w:style w:type="paragraph" w:default="1" w:styleId="Normal">
     <w:name w:val="Normal"/>
     <w:qFormat/>
+    <w:rsid w:val="003A385E"/>
   </w:style>
   <w:style w:type="paragraph" w:styleId="Rubrik1">
     <w:name w:val="heading 1"/>
@@ -1116,6 +907,7 @@
     <w:uiPriority w:val="99"/>
     <w:semiHidden/>
     <w:unhideWhenUsed/>
+    <w:qFormat/>
     <w:tblPr>
       <w:tblInd w:w="0" w:type="dxa"/>
       <w:tblCellMar>
@@ -1215,7 +1007,7 @@
     </a:clrScheme>
     <a:fontScheme name="Office">
       <a:majorFont>
-        <a:latin typeface="Calibri Light" panose="020F0302020204030204"/>
+        <a:latin typeface="Calibri Light"/>
         <a:ea typeface=""/>
         <a:cs typeface=""/>
         <a:font script="Jpan" typeface="ＭＳ ゴシック"/>
@@ -1250,7 +1042,7 @@
         <a:font script="Geor" typeface="Sylfaen"/>
       </a:majorFont>
       <a:minorFont>
-        <a:latin typeface="Calibri" panose="020F0502020204030204"/>
+        <a:latin typeface="Calibri"/>
         <a:ea typeface=""/>
         <a:cs typeface=""/>
         <a:font script="Jpan" typeface="ＭＳ 明朝"/>
@@ -1427,7 +1219,7 @@
   <a:extraClrSchemeLst/>
   <a:extLst>
     <a:ext uri="{05A4C25C-085E-4340-85A3-A5531E510DB2}">
-      <thm15:themeFamily xmlns:thm15="http://schemas.microsoft.com/office/thememl/2012/main" name="Office Theme" id="{62F939B6-93AF-4DB8-9C6B-D6C7DFDC589F}" vid="{4A3C46E8-61CC-4603-A589-7422A47A8E4A}"/>
+      <thm15:themeFamily xmlns:thm15="http://schemas.microsoft.com/office/thememl/2012/main" xmlns="" name="Office Theme" id="{62F939B6-93AF-4DB8-9C6B-D6C7DFDC589F}" vid="{4A3C46E8-61CC-4603-A589-7422A47A8E4A}"/>
     </a:ext>
   </a:extLst>
 </a:theme>

</xml_diff>